<commit_message>
Versão final Termo de Homologação
</commit_message>
<xml_diff>
--- a/Documentos/Termo de Homologação.docx
+++ b/Documentos/Termo de Homologação.docx
@@ -42,13 +42,7 @@
         <w:t xml:space="preserve">Descrição do sistema: </w:t>
       </w:r>
       <w:r>
-        <w:t xml:space="preserve">O software desenvolvido é um sistema que é capaz de gerar discursos automaticamente sobre o tema </w:t>
-      </w:r>
-      <w:r>
-        <w:t>“Estratégias em um novo Paradigma Globalizado”.</w:t>
-      </w:r>
-      <w:r>
-        <w:t xml:space="preserve"> Seus discursos são gerados de maneira aleatória, sem intervenção do usuário.</w:t>
+        <w:t>O software desenvolvido é um sistema que é capaz de gerar discursos automaticamente sobre o tema “Estratégias em um novo Paradigma Globalizado”. Seus discursos são gerados de maneira aleatória, sem intervenção do usuário.</w:t>
       </w:r>
     </w:p>
     <w:p>
@@ -62,98 +56,182 @@
       </w:r>
     </w:p>
     <w:p>
+      <w:pPr>
+        <w:rPr>
+          <w:b/>
+        </w:rPr>
+      </w:pPr>
+    </w:p>
+    <w:p>
+      <w:pPr>
+        <w:rPr>
+          <w:b/>
+        </w:rPr>
+      </w:pPr>
       <w:r>
         <w:rPr>
           <w:b/>
         </w:rPr>
         <w:t xml:space="preserve">Descrição de ajustes ou alterações: </w:t>
       </w:r>
-      <w:r>
-        <w:t>Estabilizar a versão do sistema p</w:t>
+    </w:p>
+    <w:p>
+      <w:pPr>
+        <w:rPr>
+          <w:b/>
+        </w:rPr>
+      </w:pPr>
+      <w:r>
+        <w:rPr>
+          <w:b/>
+        </w:rPr>
+        <w:t>_____________________________________________________________________________</w:t>
+      </w:r>
+    </w:p>
+    <w:p>
+      <w:pPr>
+        <w:rPr>
+          <w:b/>
+        </w:rPr>
+      </w:pPr>
+      <w:r>
+        <w:rPr>
+          <w:b/>
+        </w:rPr>
+        <w:t>_____________________________________________________________________________</w:t>
+      </w:r>
+    </w:p>
+    <w:p>
+      <w:pPr>
+        <w:rPr>
+          <w:b/>
+        </w:rPr>
+      </w:pPr>
+      <w:r>
+        <w:rPr>
+          <w:b/>
+        </w:rPr>
+        <w:t>_____________________________________________________________________________</w:t>
+      </w:r>
+    </w:p>
+    <w:p>
+      <w:pPr>
+        <w:rPr>
+          <w:b/>
+        </w:rPr>
+      </w:pPr>
+      <w:r>
+        <w:rPr>
+          <w:b/>
+        </w:rPr>
+        <w:t>_____________________________________________________________________________</w:t>
+      </w:r>
+    </w:p>
+    <w:p>
+      <w:pPr>
+        <w:rPr>
+          <w:b/>
+        </w:rPr>
+      </w:pPr>
+      <w:r>
+        <w:rPr>
+          <w:b/>
+        </w:rPr>
+        <w:t>_____________________________________________________________________________</w:t>
+      </w:r>
+    </w:p>
+    <w:p>
+      <w:pPr>
+        <w:rPr>
+          <w:b/>
+        </w:rPr>
+      </w:pPr>
+    </w:p>
+    <w:p>
+      <w:pPr>
+        <w:rPr>
+          <w:b/>
+        </w:rPr>
+      </w:pPr>
+    </w:p>
+    <w:p>
+      <w:pPr>
+        <w:rPr>
+          <w:b/>
+        </w:rPr>
+      </w:pPr>
+    </w:p>
+    <w:p>
+      <w:pPr>
+        <w:jc w:val="center"/>
+        <w:rPr>
+          <w:i/>
+        </w:rPr>
+      </w:pPr>
+      <w:r>
+        <w:rPr>
+          <w:i/>
+        </w:rPr>
+        <w:t>Atesto que o sistema foi avaliado e aprovado por estar em conformidade com a especificação.</w:t>
+      </w:r>
+    </w:p>
+    <w:p>
+      <w:pPr>
+        <w:jc w:val="center"/>
+      </w:pPr>
+    </w:p>
+    <w:p>
+      <w:pPr>
+        <w:jc w:val="center"/>
+        <w:rPr>
+          <w:b/>
+        </w:rPr>
+      </w:pPr>
+      <w:r>
+        <w:rPr>
+          <w:b/>
+        </w:rPr>
+        <w:t>Assinatura</w:t>
+      </w:r>
+    </w:p>
+    <w:p>
+      <w:pPr>
+        <w:jc w:val="center"/>
+      </w:pPr>
+    </w:p>
+    <w:p>
+      <w:pPr>
+        <w:spacing w:after="0"/>
+        <w:jc w:val="center"/>
+      </w:pPr>
+      <w:r>
+        <w:t>_____________________________________________________________</w:t>
+      </w:r>
+    </w:p>
+    <w:p>
+      <w:pPr>
+        <w:spacing w:after="0"/>
+        <w:jc w:val="center"/>
+      </w:pPr>
+      <w:r>
+        <w:t>Breno Martins</w:t>
+      </w:r>
+    </w:p>
+    <w:p/>
+    <w:p>
+      <w:pPr>
+        <w:jc w:val="center"/>
+      </w:pPr>
+      <w:r>
+        <w:t>Limeira, 1</w:t>
+      </w:r>
+      <w:r>
+        <w:t>7</w:t>
       </w:r>
       <w:bookmarkStart w:id="0" w:name="_GoBack"/>
       <w:bookmarkEnd w:id="0"/>
       <w:r>
-        <w:t>ara o ambiente operacional Windows.</w:t>
-      </w:r>
-    </w:p>
-    <w:p>
-      <w:pPr>
-        <w:rPr>
-          <w:b/>
-        </w:rPr>
-      </w:pPr>
-    </w:p>
-    <w:p>
-      <w:pPr>
-        <w:rPr>
-          <w:b/>
-        </w:rPr>
-      </w:pPr>
-    </w:p>
-    <w:p>
-      <w:pPr>
-        <w:jc w:val="center"/>
-        <w:rPr>
-          <w:i/>
-        </w:rPr>
-      </w:pPr>
-      <w:r>
-        <w:rPr>
-          <w:i/>
-        </w:rPr>
-        <w:t>Atesto que o sistema foi avaliado e aprovado por estar em conformidade com a especificação.</w:t>
-      </w:r>
-    </w:p>
-    <w:p>
-      <w:pPr>
-        <w:jc w:val="center"/>
-      </w:pPr>
-    </w:p>
-    <w:p>
-      <w:pPr>
-        <w:jc w:val="center"/>
-        <w:rPr>
-          <w:b/>
-        </w:rPr>
-      </w:pPr>
-      <w:r>
-        <w:rPr>
-          <w:b/>
-        </w:rPr>
-        <w:t>Assinatura</w:t>
-      </w:r>
-    </w:p>
-    <w:p>
-      <w:pPr>
-        <w:jc w:val="center"/>
-      </w:pPr>
-    </w:p>
-    <w:p>
-      <w:pPr>
-        <w:spacing w:after="0"/>
-        <w:jc w:val="center"/>
-      </w:pPr>
-      <w:r>
-        <w:t>_____________________________________________________________</w:t>
-      </w:r>
-    </w:p>
-    <w:p>
-      <w:pPr>
-        <w:spacing w:after="0"/>
-        <w:jc w:val="center"/>
-      </w:pPr>
-      <w:r>
-        <w:t>Breno Martins</w:t>
-      </w:r>
-    </w:p>
-    <w:p/>
-    <w:p>
-      <w:pPr>
-        <w:jc w:val="center"/>
-      </w:pPr>
-      <w:r>
-        <w:t>Limeira, 10 de Junho de 2016.</w:t>
+        <w:t xml:space="preserve"> de Junho de 2016.</w:t>
       </w:r>
     </w:p>
     <w:p/>

</xml_diff>